<commit_message>
Pequeña modificación en la guia 4
</commit_message>
<xml_diff>
--- a/Guia_4-Uso_de_Jflap/Guia 4- Uso de JFlap.docx
+++ b/Guia_4-Uso_de_Jflap/Guia 4- Uso de JFlap.docx
@@ -873,6 +873,8 @@
     </w:p>
     <w:p>
       <w:pPr>
+        <w:spacing w:after="160" w:line="259" w:lineRule="auto"/>
+        <w:jc w:val="center"/>
         <w:rPr>
           <w:sz w:val="24"/>
           <w:szCs w:val="24"/>
@@ -883,17 +885,8 @@
           <w:sz w:val="24"/>
           <w:szCs w:val="24"/>
         </w:rPr>
-        <w:t>Alexander Alberto Sigüenza Campos</w:t>
-      </w:r>
-    </w:p>
-    <w:p>
-      <w:pPr>
-        <w:spacing w:after="160" w:line="259" w:lineRule="auto"/>
-        <w:rPr>
-          <w:sz w:val="24"/>
-          <w:szCs w:val="24"/>
-        </w:rPr>
-      </w:pPr>
+        <w:t>Herson Miguel Serrano Chacón</w:t>
+      </w:r>
       <w:r>
         <w:rPr>
           <w:sz w:val="24"/>
@@ -917,16 +910,7 @@
         </w:numPr>
       </w:pPr>
       <w:r>
-        <w:t xml:space="preserve">Modelo desarrollado de un Autómata Finito Determinista </w:t>
-      </w:r>
-      <w:r>
-        <w:t>con el alfabeto {0, 1} en que las secuencias no comiencen con</w:t>
-      </w:r>
-      <w:r>
-        <w:t xml:space="preserve"> </w:t>
-      </w:r>
-      <w:r>
-        <w:t>00.</w:t>
+        <w:t>Modelo desarrollado de un Autómata Finito Determinista con el alfabeto {0, 1} en que las secuencias no comiencen con 00.</w:t>
       </w:r>
     </w:p>
     <w:p>
@@ -935,6 +919,9 @@
         <w:jc w:val="center"/>
       </w:pPr>
       <w:r>
+        <w:rPr>
+          <w:noProof/>
+        </w:rPr>
         <w:drawing>
           <wp:inline distT="0" distB="0" distL="0" distR="0" wp14:anchorId="76E19990" wp14:editId="59A7E544">
             <wp:extent cx="4670222" cy="3817620"/>
@@ -1061,6 +1048,9 @@
         <w:pStyle w:val="ListParagraph"/>
       </w:pPr>
       <w:r>
+        <w:rPr>
+          <w:noProof/>
+        </w:rPr>
         <w:drawing>
           <wp:inline distT="0" distB="0" distL="0" distR="0" wp14:anchorId="72AF6D68" wp14:editId="5E9794C0">
             <wp:extent cx="2520000" cy="2059945"/>
@@ -1103,6 +1093,9 @@
         <w:pStyle w:val="ListParagraph"/>
       </w:pPr>
       <w:r>
+        <w:rPr>
+          <w:noProof/>
+        </w:rPr>
         <w:drawing>
           <wp:inline distT="0" distB="0" distL="0" distR="0" wp14:anchorId="07D6CF6B" wp14:editId="45D808CB">
             <wp:extent cx="2520000" cy="2059945"/>
@@ -1145,6 +1138,9 @@
         <w:pStyle w:val="ListParagraph"/>
       </w:pPr>
       <w:r>
+        <w:rPr>
+          <w:noProof/>
+        </w:rPr>
         <w:lastRenderedPageBreak/>
         <w:drawing>
           <wp:inline distT="0" distB="0" distL="0" distR="0" wp14:anchorId="32C04B0C" wp14:editId="370687A0">
@@ -1195,6 +1191,9 @@
         </w:sectPr>
       </w:pPr>
       <w:r>
+        <w:rPr>
+          <w:noProof/>
+        </w:rPr>
         <w:drawing>
           <wp:inline distT="0" distB="0" distL="0" distR="0" wp14:anchorId="61FE85BA" wp14:editId="7D24849A">
             <wp:extent cx="2520000" cy="2059945"/>
@@ -1258,6 +1257,9 @@
         <w:jc w:val="center"/>
       </w:pPr>
       <w:r>
+        <w:rPr>
+          <w:noProof/>
+        </w:rPr>
         <w:drawing>
           <wp:inline distT="0" distB="0" distL="0" distR="0" wp14:anchorId="5F49F156" wp14:editId="5F4C6BE4">
             <wp:extent cx="4114800" cy="3290961"/>
@@ -1318,6 +1320,9 @@
     </w:p>
     <w:p>
       <w:r>
+        <w:rPr>
+          <w:noProof/>
+        </w:rPr>
         <w:drawing>
           <wp:inline distT="0" distB="0" distL="0" distR="0" wp14:anchorId="08D65186" wp14:editId="525993D7">
             <wp:extent cx="2520000" cy="2063379"/>
@@ -1366,6 +1371,9 @@
         </w:sectPr>
       </w:pPr>
       <w:r>
+        <w:rPr>
+          <w:noProof/>
+        </w:rPr>
         <w:drawing>
           <wp:inline distT="0" distB="0" distL="0" distR="0" wp14:anchorId="514DD669" wp14:editId="0EC8D7F6">
             <wp:extent cx="2520000" cy="2063379"/>
@@ -2630,6 +2638,7 @@
   <w:style w:type="character" w:default="1" w:styleId="DefaultParagraphFont">
     <w:name w:val="Default Paragraph Font"/>
     <w:uiPriority w:val="1"/>
+    <w:semiHidden/>
     <w:unhideWhenUsed/>
   </w:style>
   <w:style w:type="table" w:default="1" w:styleId="TableNormal">

</xml_diff>